<commit_message>
cuestionario 49 - draft
</commit_message>
<xml_diff>
--- a/cuestionarios/Cuestionario clase 49.docx
+++ b/cuestionarios/Cuestionario clase 49.docx
@@ -83,6 +83,24 @@
               </w:drawing>
             </w:r>
           </w:p>
+          <w:p>
+            <w:pPr>
+              <w:spacing w:after="0" w:line="240" w:lineRule="auto"/>
+              <w:jc w:val="center"/>
+              <w:rPr>
+                <w:b/>
+                <w:bCs/>
+              </w:rPr>
+            </w:pPr>
+            <w:r>
+              <w:rPr>
+                <w:b/>
+                <w:bCs/>
+                <w:color w:val="FF0000"/>
+              </w:rPr>
+              <w:t>1ra</w:t>
+            </w:r>
+          </w:p>
         </w:tc>
         <w:tc>
           <w:tcPr>
@@ -137,6 +155,22 @@
               </w:drawing>
             </w:r>
           </w:p>
+          <w:p>
+            <w:pPr>
+              <w:spacing w:after="0" w:line="240" w:lineRule="auto"/>
+              <w:jc w:val="center"/>
+              <w:rPr>
+                <w:rFonts w:ascii="Calibri" w:eastAsia="Calibri" w:hAnsi="Calibri" w:cs="Arial"/>
+              </w:rPr>
+            </w:pPr>
+            <w:r>
+              <w:rPr>
+                <w:rFonts w:ascii="Calibri" w:eastAsia="Calibri" w:hAnsi="Calibri" w:cs="Arial"/>
+                <w:color w:val="FF0000"/>
+              </w:rPr>
+              <w:t>4ta</w:t>
+            </w:r>
+          </w:p>
         </w:tc>
       </w:tr>
       <w:tr>
@@ -206,6 +240,42 @@
               </w:drawing>
             </w:r>
           </w:p>
+          <w:p>
+            <w:pPr>
+              <w:tabs>
+                <w:tab w:val="left" w:pos="1812"/>
+              </w:tabs>
+              <w:spacing w:after="0" w:line="240" w:lineRule="auto"/>
+              <w:rPr>
+                <w:rFonts w:ascii="Calibri" w:eastAsia="Calibri" w:hAnsi="Calibri" w:cs="Arial"/>
+                <w:lang w:val="es-419"/>
+              </w:rPr>
+            </w:pPr>
+            <w:r>
+              <w:rPr>
+                <w:rFonts w:ascii="Calibri" w:eastAsia="Calibri" w:hAnsi="Calibri" w:cs="Arial"/>
+                <w:color w:val="FF0000"/>
+                <w:lang w:val="es-419"/>
+              </w:rPr>
+              <w:t>3</w:t>
+            </w:r>
+            <w:r>
+              <w:rPr>
+                <w:rFonts w:ascii="Calibri" w:eastAsia="Calibri" w:hAnsi="Calibri" w:cs="Arial"/>
+                <w:color w:val="FF0000"/>
+                <w:lang w:val="es-419"/>
+              </w:rPr>
+              <w:t>da</w:t>
+            </w:r>
+            <w:r>
+              <w:rPr>
+                <w:rFonts w:ascii="Calibri" w:eastAsia="Calibri" w:hAnsi="Calibri" w:cs="Arial"/>
+                <w:color w:val="FF0000"/>
+                <w:lang w:val="es-419"/>
+              </w:rPr>
+              <w:t xml:space="preserve">  o la 1ra </w:t>
+            </w:r>
+          </w:p>
         </w:tc>
         <w:tc>
           <w:tcPr>
@@ -262,6 +332,25 @@
               </w:drawing>
             </w:r>
           </w:p>
+          <w:p>
+            <w:pPr>
+              <w:tabs>
+                <w:tab w:val="left" w:pos="1560"/>
+              </w:tabs>
+              <w:rPr>
+                <w:rFonts w:ascii="Calibri" w:eastAsia="Calibri" w:hAnsi="Calibri" w:cs="Arial"/>
+                <w:lang w:val="es-419"/>
+              </w:rPr>
+            </w:pPr>
+            <w:r>
+              <w:rPr>
+                <w:rFonts w:ascii="Calibri" w:eastAsia="Calibri" w:hAnsi="Calibri" w:cs="Arial"/>
+                <w:color w:val="FF0000"/>
+                <w:lang w:val="es-419"/>
+              </w:rPr>
+              <w:t>2da</w:t>
+            </w:r>
+          </w:p>
         </w:tc>
       </w:tr>
       <w:tr>
@@ -321,6 +410,22 @@
               </w:drawing>
             </w:r>
           </w:p>
+          <w:p>
+            <w:pPr>
+              <w:spacing w:after="0" w:line="240" w:lineRule="auto"/>
+              <w:jc w:val="center"/>
+              <w:rPr>
+                <w:noProof/>
+              </w:rPr>
+            </w:pPr>
+            <w:r>
+              <w:rPr>
+                <w:noProof/>
+                <w:color w:val="FF0000"/>
+              </w:rPr>
+              <w:t>3ra</w:t>
+            </w:r>
+          </w:p>
         </w:tc>
         <w:tc>
           <w:tcPr>
@@ -376,6 +481,23 @@
               </w:drawing>
             </w:r>
           </w:p>
+          <w:p>
+            <w:pPr>
+              <w:tabs>
+                <w:tab w:val="left" w:pos="1560"/>
+              </w:tabs>
+              <w:rPr>
+                <w:noProof/>
+              </w:rPr>
+            </w:pPr>
+            <w:r>
+              <w:rPr>
+                <w:noProof/>
+                <w:color w:val="FF0000"/>
+              </w:rPr>
+              <w:t>4ta</w:t>
+            </w:r>
+          </w:p>
         </w:tc>
       </w:tr>
       <w:tr>
@@ -435,6 +557,29 @@
               </w:drawing>
             </w:r>
           </w:p>
+          <w:p>
+            <w:pPr>
+              <w:spacing w:after="0" w:line="240" w:lineRule="auto"/>
+              <w:jc w:val="center"/>
+              <w:rPr>
+                <w:noProof/>
+              </w:rPr>
+            </w:pPr>
+            <w:r>
+              <w:rPr>
+                <w:noProof/>
+                <w:color w:val="FF0000"/>
+              </w:rPr>
+              <w:t>2da y</w:t>
+            </w:r>
+            <w:r>
+              <w:rPr>
+                <w:noProof/>
+                <w:color w:val="FF0000"/>
+              </w:rPr>
+              <w:t xml:space="preserve"> 3ra</w:t>
+            </w:r>
+          </w:p>
         </w:tc>
         <w:tc>
           <w:tcPr>
@@ -480,6 +625,14 @@
                   </a:graphic>
                 </wp:inline>
               </w:drawing>
+            </w:r>
+          </w:p>
+          <w:p>
+            <w:r>
+              <w:rPr>
+                <w:color w:val="FF0000"/>
+              </w:rPr>
+              <w:t>2da</w:t>
             </w:r>
           </w:p>
         </w:tc>
@@ -542,6 +695,22 @@
               </w:drawing>
             </w:r>
           </w:p>
+          <w:p>
+            <w:pPr>
+              <w:spacing w:after="0" w:line="240" w:lineRule="auto"/>
+              <w:jc w:val="center"/>
+              <w:rPr>
+                <w:noProof/>
+              </w:rPr>
+            </w:pPr>
+            <w:r>
+              <w:rPr>
+                <w:noProof/>
+                <w:color w:val="FF0000"/>
+              </w:rPr>
+              <w:t>1ra</w:t>
+            </w:r>
+          </w:p>
         </w:tc>
         <w:tc>
           <w:tcPr>
@@ -595,6 +764,23 @@
                   </a:graphic>
                 </wp:inline>
               </w:drawing>
+            </w:r>
+          </w:p>
+          <w:p>
+            <w:pPr>
+              <w:tabs>
+                <w:tab w:val="left" w:pos="1560"/>
+              </w:tabs>
+              <w:rPr>
+                <w:noProof/>
+              </w:rPr>
+            </w:pPr>
+            <w:r>
+              <w:rPr>
+                <w:noProof/>
+                <w:color w:val="FF0000"/>
+              </w:rPr>
+              <w:t xml:space="preserve">2da </w:t>
             </w:r>
           </w:p>
         </w:tc>

</xml_diff>